<commit_message>
add docs and audio
</commit_message>
<xml_diff>
--- a/VietToEnglish/Unit10.docx
+++ b/VietToEnglish/Unit10.docx
@@ -92,18 +92,35 @@
         </w:numPr>
       </w:pPr>
       <w:r>
-        <w:t>Đừng về muộn quá. Mai anh phải dậy sớm!</w:t>
-      </w:r>
-    </w:p>
-    <w:p>
-      <w:pPr>
-        <w:numPr>
-          <w:ilvl w:val="0"/>
-          <w:numId w:val="2"/>
-        </w:numPr>
-      </w:pPr>
-      <w:r>
-        <w:t>Đừng ngại giơ tay nếu anh không hiểu gì.</w:t>
+        <w:t xml:space="preserve">Đừng </w:t>
+      </w:r>
+      <w:r>
+        <w:rPr>
+          <w:b/>
+          <w:bCs/>
+        </w:rPr>
+        <w:t>về</w:t>
+      </w:r>
+      <w:r>
+        <w:t xml:space="preserve"> muộn quá. Mai anh phải dậy sớm!</w:t>
+      </w:r>
+    </w:p>
+    <w:p>
+      <w:pPr>
+        <w:numPr>
+          <w:ilvl w:val="0"/>
+          <w:numId w:val="2"/>
+        </w:numPr>
+      </w:pPr>
+      <w:r>
+        <w:rPr>
+          <w:b/>
+          <w:bCs/>
+        </w:rPr>
+        <w:t>Đừng ngại</w:t>
+      </w:r>
+      <w:r>
+        <w:t xml:space="preserve"> giơ tay nếu anh không hiểu gì.</w:t>
       </w:r>
     </w:p>
     <w:p>
@@ -125,7 +142,14 @@
         </w:numPr>
       </w:pPr>
       <w:r>
-        <w:t>Đừng ngồi quá gần màn hình máy tính; sẽ hại mắt đấy.</w:t>
+        <w:t xml:space="preserve">Đừng ngồi quá gần màn hình máy tính; </w:t>
+      </w:r>
+      <w:r>
+        <w:rPr>
+          <w:b/>
+          <w:bCs/>
+        </w:rPr>
+        <w:t>sẽ hại mắt đấy.</w:t>
       </w:r>
     </w:p>
     <w:p>
@@ -246,7 +270,14 @@
         </w:numPr>
       </w:pPr>
       <w:r>
-        <w:t>Lo chuyện của anh đi, chuyện này không liên quan đến anh/Đừng xía mũi vào.</w:t>
+        <w:rPr>
+          <w:b/>
+          <w:bCs/>
+        </w:rPr>
+        <w:t>Lo chuyện của anh đi, chuyện này không liên quan đến anh/Đừng xía mũi vào</w:t>
+      </w:r>
+      <w:r>
+        <w:t>.</w:t>
       </w:r>
     </w:p>
     <w:p>
@@ -268,7 +299,14 @@
         </w:numPr>
       </w:pPr>
       <w:r>
-        <w:t>Làm ơn đừng mất công đến đón tôi ở bến xe: tôi sẽ đi taxi về.</w:t>
+        <w:rPr>
+          <w:b/>
+          <w:bCs/>
+        </w:rPr>
+        <w:t>Làm ơn đừng mất công đến đón tôi ở bến xe: tôi sẽ đi taxi về</w:t>
+      </w:r>
+      <w:r>
+        <w:t>.</w:t>
       </w:r>
     </w:p>
     <w:p>
@@ -301,7 +339,14 @@
         </w:numPr>
       </w:pPr>
       <w:r>
-        <w:t>Làm ơn đừng đứng ở cửa: anh đang cản đường tôi – Ồ, tôi xin lỗi.</w:t>
+        <w:rPr>
+          <w:b/>
+          <w:bCs/>
+        </w:rPr>
+        <w:t>Làm ơn đừng đứng ở cửa</w:t>
+      </w:r>
+      <w:r>
+        <w:t>: anh đang cản đường tôi – Ồ, tôi xin lỗi.</w:t>
       </w:r>
     </w:p>
     <w:p>
@@ -346,7 +391,13 @@
         </w:numPr>
       </w:pPr>
       <w:r>
-        <w:t>Tuần sau tôi sẽ đi nghỉ, nên làm ơn đừng liên lạc với tôi.</w:t>
+        <w:t>Tuần sau tôi sẽ đi nghỉ</w:t>
+      </w:r>
+      <w:r>
+        <w:t xml:space="preserve"> lễ</w:t>
+      </w:r>
+      <w:r>
+        <w:t>, nên làm ơn đừng liên lạc với tôi.</w:t>
       </w:r>
     </w:p>
     <w:p>
@@ -401,7 +452,13 @@
         </w:numPr>
       </w:pPr>
       <w:r>
-        <w:t>Chúng ta đừng ăn ở nhà hàng này: giá cao mà phục vụ thì cực kỳ chậm.</w:t>
+        <w:t xml:space="preserve">Chúng ta đừng ăn </w:t>
+      </w:r>
+      <w:r>
+        <w:t xml:space="preserve">tối </w:t>
+      </w:r>
+      <w:r>
+        <w:t>ở nhà hàng này: giá cao mà phục vụ thì cực kỳ chậm.</w:t>
       </w:r>
     </w:p>
     <w:p>
@@ -1409,6 +1466,7 @@
   <w:style w:type="character" w:default="1" w:styleId="DefaultParagraphFont">
     <w:name w:val="Default Paragraph Font"/>
     <w:uiPriority w:val="1"/>
+    <w:semiHidden/>
     <w:unhideWhenUsed/>
   </w:style>
   <w:style w:type="table" w:default="1" w:styleId="TableNormal">
@@ -2038,4 +2096,16 @@
     </a:ext>
   </a:extLst>
 </a:theme>
+</file>
+
+<file path=customXml/item1.xml><?xml version="1.0" encoding="utf-8"?>
+<b:Sources xmlns:b="http://schemas.openxmlformats.org/officeDocument/2006/bibliography" xmlns="http://schemas.openxmlformats.org/officeDocument/2006/bibliography" SelectedStyle="\APASixthEditionOfficeOnline.xsl" StyleName="APA" Version="6"/>
+</file>
+
+<file path=customXml/itemProps1.xml><?xml version="1.0" encoding="utf-8"?>
+<ds:datastoreItem xmlns:ds="http://schemas.openxmlformats.org/officeDocument/2006/customXml" ds:itemID="{A0E14F7B-ACF2-466C-9986-9B9A17F92FEE}">
+  <ds:schemaRefs>
+    <ds:schemaRef ds:uri="http://schemas.openxmlformats.org/officeDocument/2006/bibliography"/>
+  </ds:schemaRefs>
+</ds:datastoreItem>
 </file>
</xml_diff>